<commit_message>
Small bug with the score tracker
</commit_message>
<xml_diff>
--- a/Team 7 Weird Golf Game ReadMe.docx
+++ b/Team 7 Weird Golf Game ReadMe.docx
@@ -80,6 +80,45 @@
           <w:b/>
           <w:bCs/>
         </w:rPr>
+        <w:t>Menu controls</w:t>
+      </w:r>
+    </w:p>
+    <w:p>
+      <w:pPr>
+        <w:pStyle w:val="ListParagraph"/>
+        <w:numPr>
+          <w:ilvl w:val="0"/>
+          <w:numId w:val="4"/>
+        </w:numPr>
+      </w:pPr>
+      <w:r>
+        <w:t>W, S – scroll vertically between options</w:t>
+      </w:r>
+    </w:p>
+    <w:p>
+      <w:pPr>
+        <w:pStyle w:val="ListParagraph"/>
+        <w:numPr>
+          <w:ilvl w:val="0"/>
+          <w:numId w:val="4"/>
+        </w:numPr>
+      </w:pPr>
+      <w:r>
+        <w:t>D – select</w:t>
+      </w:r>
+    </w:p>
+    <w:p>
+      <w:pPr>
+        <w:rPr>
+          <w:b/>
+          <w:bCs/>
+        </w:rPr>
+      </w:pPr>
+      <w:r>
+        <w:rPr>
+          <w:b/>
+          <w:bCs/>
+        </w:rPr>
         <w:t>Other</w:t>
       </w:r>
     </w:p>
@@ -148,6 +187,8 @@
       <w:r>
         <w:t>Powers include:</w:t>
       </w:r>
+      <w:bookmarkStart w:id="0" w:name="_GoBack"/>
+      <w:bookmarkEnd w:id="0"/>
     </w:p>
     <w:p>
       <w:pPr>
@@ -223,8 +264,6 @@
       <w:r>
         <w:t xml:space="preserve">In order to start the game again, the program must be rerun. </w:t>
       </w:r>
-      <w:bookmarkStart w:id="0" w:name="_GoBack"/>
-      <w:bookmarkEnd w:id="0"/>
     </w:p>
     <w:sectPr>
       <w:headerReference w:type="default" r:id="rId7"/>
@@ -416,6 +455,119 @@
     </w:lvl>
   </w:abstractNum>
   <w:abstractNum w:abstractNumId="1" w15:restartNumberingAfterBreak="0">
+    <w:nsid w:val="355E044E"/>
+    <w:multiLevelType w:val="hybridMultilevel"/>
+    <w:tmpl w:val="C54EBD78"/>
+    <w:lvl w:ilvl="0" w:tplc="08090001">
+      <w:start w:val="1"/>
+      <w:numFmt w:val="bullet"/>
+      <w:lvlText w:val=""/>
+      <w:lvlJc w:val="left"/>
+      <w:pPr>
+        <w:ind w:left="720" w:hanging="360"/>
+      </w:pPr>
+      <w:rPr>
+        <w:rFonts w:ascii="Symbol" w:hAnsi="Symbol" w:hint="default"/>
+      </w:rPr>
+    </w:lvl>
+    <w:lvl w:ilvl="1" w:tplc="08090003" w:tentative="1">
+      <w:start w:val="1"/>
+      <w:numFmt w:val="bullet"/>
+      <w:lvlText w:val="o"/>
+      <w:lvlJc w:val="left"/>
+      <w:pPr>
+        <w:ind w:left="1440" w:hanging="360"/>
+      </w:pPr>
+      <w:rPr>
+        <w:rFonts w:ascii="Courier New" w:hAnsi="Courier New" w:cs="Courier New" w:hint="default"/>
+      </w:rPr>
+    </w:lvl>
+    <w:lvl w:ilvl="2" w:tplc="08090005" w:tentative="1">
+      <w:start w:val="1"/>
+      <w:numFmt w:val="bullet"/>
+      <w:lvlText w:val=""/>
+      <w:lvlJc w:val="left"/>
+      <w:pPr>
+        <w:ind w:left="2160" w:hanging="360"/>
+      </w:pPr>
+      <w:rPr>
+        <w:rFonts w:ascii="Wingdings" w:hAnsi="Wingdings" w:hint="default"/>
+      </w:rPr>
+    </w:lvl>
+    <w:lvl w:ilvl="3" w:tplc="08090001" w:tentative="1">
+      <w:start w:val="1"/>
+      <w:numFmt w:val="bullet"/>
+      <w:lvlText w:val=""/>
+      <w:lvlJc w:val="left"/>
+      <w:pPr>
+        <w:ind w:left="2880" w:hanging="360"/>
+      </w:pPr>
+      <w:rPr>
+        <w:rFonts w:ascii="Symbol" w:hAnsi="Symbol" w:hint="default"/>
+      </w:rPr>
+    </w:lvl>
+    <w:lvl w:ilvl="4" w:tplc="08090003" w:tentative="1">
+      <w:start w:val="1"/>
+      <w:numFmt w:val="bullet"/>
+      <w:lvlText w:val="o"/>
+      <w:lvlJc w:val="left"/>
+      <w:pPr>
+        <w:ind w:left="3600" w:hanging="360"/>
+      </w:pPr>
+      <w:rPr>
+        <w:rFonts w:ascii="Courier New" w:hAnsi="Courier New" w:cs="Courier New" w:hint="default"/>
+      </w:rPr>
+    </w:lvl>
+    <w:lvl w:ilvl="5" w:tplc="08090005" w:tentative="1">
+      <w:start w:val="1"/>
+      <w:numFmt w:val="bullet"/>
+      <w:lvlText w:val=""/>
+      <w:lvlJc w:val="left"/>
+      <w:pPr>
+        <w:ind w:left="4320" w:hanging="360"/>
+      </w:pPr>
+      <w:rPr>
+        <w:rFonts w:ascii="Wingdings" w:hAnsi="Wingdings" w:hint="default"/>
+      </w:rPr>
+    </w:lvl>
+    <w:lvl w:ilvl="6" w:tplc="08090001" w:tentative="1">
+      <w:start w:val="1"/>
+      <w:numFmt w:val="bullet"/>
+      <w:lvlText w:val=""/>
+      <w:lvlJc w:val="left"/>
+      <w:pPr>
+        <w:ind w:left="5040" w:hanging="360"/>
+      </w:pPr>
+      <w:rPr>
+        <w:rFonts w:ascii="Symbol" w:hAnsi="Symbol" w:hint="default"/>
+      </w:rPr>
+    </w:lvl>
+    <w:lvl w:ilvl="7" w:tplc="08090003" w:tentative="1">
+      <w:start w:val="1"/>
+      <w:numFmt w:val="bullet"/>
+      <w:lvlText w:val="o"/>
+      <w:lvlJc w:val="left"/>
+      <w:pPr>
+        <w:ind w:left="5760" w:hanging="360"/>
+      </w:pPr>
+      <w:rPr>
+        <w:rFonts w:ascii="Courier New" w:hAnsi="Courier New" w:cs="Courier New" w:hint="default"/>
+      </w:rPr>
+    </w:lvl>
+    <w:lvl w:ilvl="8" w:tplc="08090005" w:tentative="1">
+      <w:start w:val="1"/>
+      <w:numFmt w:val="bullet"/>
+      <w:lvlText w:val=""/>
+      <w:lvlJc w:val="left"/>
+      <w:pPr>
+        <w:ind w:left="6480" w:hanging="360"/>
+      </w:pPr>
+      <w:rPr>
+        <w:rFonts w:ascii="Wingdings" w:hAnsi="Wingdings" w:hint="default"/>
+      </w:rPr>
+    </w:lvl>
+  </w:abstractNum>
+  <w:abstractNum w:abstractNumId="2" w15:restartNumberingAfterBreak="0">
     <w:nsid w:val="405004F2"/>
     <w:multiLevelType w:val="hybridMultilevel"/>
     <w:tmpl w:val="AFC49330"/>
@@ -528,7 +680,7 @@
       </w:rPr>
     </w:lvl>
   </w:abstractNum>
-  <w:abstractNum w:abstractNumId="2" w15:restartNumberingAfterBreak="0">
+  <w:abstractNum w:abstractNumId="3" w15:restartNumberingAfterBreak="0">
     <w:nsid w:val="5D386CA9"/>
     <w:multiLevelType w:val="hybridMultilevel"/>
     <w:tmpl w:val="CD2A3EC4"/>
@@ -642,12 +794,15 @@
     </w:lvl>
   </w:abstractNum>
   <w:num w:numId="1">
-    <w:abstractNumId w:val="2"/>
+    <w:abstractNumId w:val="3"/>
   </w:num>
   <w:num w:numId="2">
     <w:abstractNumId w:val="0"/>
   </w:num>
   <w:num w:numId="3">
+    <w:abstractNumId w:val="2"/>
+  </w:num>
+  <w:num w:numId="4">
     <w:abstractNumId w:val="1"/>
   </w:num>
 </w:numbering>
@@ -776,6 +931,7 @@
     <w:lsdException w:name="HTML Sample" w:semiHidden="1" w:unhideWhenUsed="1"/>
     <w:lsdException w:name="HTML Typewriter" w:semiHidden="1" w:unhideWhenUsed="1"/>
     <w:lsdException w:name="HTML Variable" w:semiHidden="1" w:unhideWhenUsed="1"/>
+    <w:lsdException w:name="Normal Table" w:semiHidden="1" w:unhideWhenUsed="1"/>
     <w:lsdException w:name="annotation subject" w:semiHidden="1" w:unhideWhenUsed="1"/>
     <w:lsdException w:name="No List" w:semiHidden="1" w:unhideWhenUsed="1"/>
     <w:lsdException w:name="Outline List 1" w:semiHidden="1" w:unhideWhenUsed="1"/>
@@ -821,9 +977,11 @@
     <w:lsdException w:name="Table Subtle 1" w:semiHidden="1" w:unhideWhenUsed="1"/>
     <w:lsdException w:name="Table Subtle 2" w:semiHidden="1" w:unhideWhenUsed="1"/>
     <w:lsdException w:name="Table Web 1" w:semiHidden="1" w:unhideWhenUsed="1"/>
+    <w:lsdException w:name="Table Web 2" w:semiHidden="1" w:unhideWhenUsed="1"/>
     <w:lsdException w:name="Table Web 3" w:semiHidden="1" w:unhideWhenUsed="1"/>
     <w:lsdException w:name="Balloon Text" w:semiHidden="1" w:unhideWhenUsed="1"/>
     <w:lsdException w:name="Table Grid" w:uiPriority="39"/>
+    <w:lsdException w:name="Table Theme" w:semiHidden="1" w:unhideWhenUsed="1"/>
     <w:lsdException w:name="Placeholder Text" w:semiHidden="1"/>
     <w:lsdException w:name="No Spacing" w:uiPriority="1" w:qFormat="1"/>
     <w:lsdException w:name="Light Shading" w:uiPriority="60"/>

</xml_diff>